<commit_message>
Another Update to development log
Added link to the youtube video for presentation.
</commit_message>
<xml_diff>
--- a/Documents/DevelopmentLogMGD.docx
+++ b/Documents/DevelopmentLogMGD.docx
@@ -1087,8 +1087,6 @@
                 </w:rPr>
                 <w:t>https://www.youtube.com</w:t>
               </w:r>
-              <w:bookmarkStart w:id="0" w:name="_GoBack"/>
-              <w:bookmarkEnd w:id="0"/>
               <w:r>
                 <w:rPr>
                   <w:rStyle w:val="Hyperlink"/>
@@ -1376,7 +1374,282 @@
       </w:r>
     </w:p>
     <w:p/>
-    <w:p/>
+    <w:p>
+      <w:r>
+        <w:rPr>
+          <w:noProof/>
+        </w:rPr>
+        <w:lastRenderedPageBreak/>
+        <w:drawing>
+          <wp:inline distT="0" distB="0" distL="0" distR="0" wp14:anchorId="552E64BE" wp14:editId="6FDBBC97">
+            <wp:extent cx="3067050" cy="2905125"/>
+            <wp:effectExtent l="0" t="0" r="0" b="9525"/>
+            <wp:docPr id="8" name="Picture 8"/>
+            <wp:cNvGraphicFramePr>
+              <a:graphicFrameLocks xmlns:a="http://schemas.openxmlformats.org/drawingml/2006/main" noChangeAspect="1"/>
+            </wp:cNvGraphicFramePr>
+            <a:graphic xmlns:a="http://schemas.openxmlformats.org/drawingml/2006/main">
+              <a:graphicData uri="http://schemas.openxmlformats.org/drawingml/2006/picture">
+                <pic:pic xmlns:pic="http://schemas.openxmlformats.org/drawingml/2006/picture">
+                  <pic:nvPicPr>
+                    <pic:cNvPr id="1" name=""/>
+                    <pic:cNvPicPr/>
+                  </pic:nvPicPr>
+                  <pic:blipFill>
+                    <a:blip r:embed="rId12"/>
+                    <a:stretch>
+                      <a:fillRect/>
+                    </a:stretch>
+                  </pic:blipFill>
+                  <pic:spPr>
+                    <a:xfrm>
+                      <a:off x="0" y="0"/>
+                      <a:ext cx="3067050" cy="2905125"/>
+                    </a:xfrm>
+                    <a:prstGeom prst="rect">
+                      <a:avLst/>
+                    </a:prstGeom>
+                  </pic:spPr>
+                </pic:pic>
+              </a:graphicData>
+            </a:graphic>
+          </wp:inline>
+        </w:drawing>
+      </w:r>
+      <w:r>
+        <w:rPr>
+          <w:noProof/>
+        </w:rPr>
+        <w:t xml:space="preserve"> </w:t>
+      </w:r>
+      <w:r>
+        <w:rPr>
+          <w:noProof/>
+        </w:rPr>
+        <w:drawing>
+          <wp:inline distT="0" distB="0" distL="0" distR="0" wp14:anchorId="03D7264E" wp14:editId="6FE52944">
+            <wp:extent cx="5343525" cy="3143250"/>
+            <wp:effectExtent l="0" t="0" r="9525" b="0"/>
+            <wp:docPr id="9" name="Picture 9"/>
+            <wp:cNvGraphicFramePr>
+              <a:graphicFrameLocks xmlns:a="http://schemas.openxmlformats.org/drawingml/2006/main" noChangeAspect="1"/>
+            </wp:cNvGraphicFramePr>
+            <a:graphic xmlns:a="http://schemas.openxmlformats.org/drawingml/2006/main">
+              <a:graphicData uri="http://schemas.openxmlformats.org/drawingml/2006/picture">
+                <pic:pic xmlns:pic="http://schemas.openxmlformats.org/drawingml/2006/picture">
+                  <pic:nvPicPr>
+                    <pic:cNvPr id="1" name=""/>
+                    <pic:cNvPicPr/>
+                  </pic:nvPicPr>
+                  <pic:blipFill>
+                    <a:blip r:embed="rId13"/>
+                    <a:stretch>
+                      <a:fillRect/>
+                    </a:stretch>
+                  </pic:blipFill>
+                  <pic:spPr>
+                    <a:xfrm>
+                      <a:off x="0" y="0"/>
+                      <a:ext cx="5343525" cy="3143250"/>
+                    </a:xfrm>
+                    <a:prstGeom prst="rect">
+                      <a:avLst/>
+                    </a:prstGeom>
+                  </pic:spPr>
+                </pic:pic>
+              </a:graphicData>
+            </a:graphic>
+          </wp:inline>
+        </w:drawing>
+      </w:r>
+      <w:r>
+        <w:rPr>
+          <w:noProof/>
+        </w:rPr>
+        <w:t xml:space="preserve"> </w:t>
+      </w:r>
+      <w:r>
+        <w:rPr>
+          <w:noProof/>
+        </w:rPr>
+        <w:lastRenderedPageBreak/>
+        <w:drawing>
+          <wp:inline distT="0" distB="0" distL="0" distR="0" wp14:anchorId="5AC7542E" wp14:editId="2BF54938">
+            <wp:extent cx="2647950" cy="1981200"/>
+            <wp:effectExtent l="0" t="0" r="0" b="0"/>
+            <wp:docPr id="10" name="Picture 10"/>
+            <wp:cNvGraphicFramePr>
+              <a:graphicFrameLocks xmlns:a="http://schemas.openxmlformats.org/drawingml/2006/main" noChangeAspect="1"/>
+            </wp:cNvGraphicFramePr>
+            <a:graphic xmlns:a="http://schemas.openxmlformats.org/drawingml/2006/main">
+              <a:graphicData uri="http://schemas.openxmlformats.org/drawingml/2006/picture">
+                <pic:pic xmlns:pic="http://schemas.openxmlformats.org/drawingml/2006/picture">
+                  <pic:nvPicPr>
+                    <pic:cNvPr id="1" name=""/>
+                    <pic:cNvPicPr/>
+                  </pic:nvPicPr>
+                  <pic:blipFill>
+                    <a:blip r:embed="rId14"/>
+                    <a:stretch>
+                      <a:fillRect/>
+                    </a:stretch>
+                  </pic:blipFill>
+                  <pic:spPr>
+                    <a:xfrm>
+                      <a:off x="0" y="0"/>
+                      <a:ext cx="2647950" cy="1981200"/>
+                    </a:xfrm>
+                    <a:prstGeom prst="rect">
+                      <a:avLst/>
+                    </a:prstGeom>
+                  </pic:spPr>
+                </pic:pic>
+              </a:graphicData>
+            </a:graphic>
+          </wp:inline>
+        </w:drawing>
+      </w:r>
+      <w:r>
+        <w:rPr>
+          <w:noProof/>
+        </w:rPr>
+        <w:t xml:space="preserve"> </w:t>
+      </w:r>
+      <w:r>
+        <w:rPr>
+          <w:noProof/>
+        </w:rPr>
+        <w:drawing>
+          <wp:inline distT="0" distB="0" distL="0" distR="0" wp14:anchorId="0AFF66DA" wp14:editId="03197A16">
+            <wp:extent cx="1733550" cy="1476375"/>
+            <wp:effectExtent l="0" t="0" r="0" b="9525"/>
+            <wp:docPr id="11" name="Picture 11"/>
+            <wp:cNvGraphicFramePr>
+              <a:graphicFrameLocks xmlns:a="http://schemas.openxmlformats.org/drawingml/2006/main" noChangeAspect="1"/>
+            </wp:cNvGraphicFramePr>
+            <a:graphic xmlns:a="http://schemas.openxmlformats.org/drawingml/2006/main">
+              <a:graphicData uri="http://schemas.openxmlformats.org/drawingml/2006/picture">
+                <pic:pic xmlns:pic="http://schemas.openxmlformats.org/drawingml/2006/picture">
+                  <pic:nvPicPr>
+                    <pic:cNvPr id="1" name=""/>
+                    <pic:cNvPicPr/>
+                  </pic:nvPicPr>
+                  <pic:blipFill>
+                    <a:blip r:embed="rId15"/>
+                    <a:stretch>
+                      <a:fillRect/>
+                    </a:stretch>
+                  </pic:blipFill>
+                  <pic:spPr>
+                    <a:xfrm>
+                      <a:off x="0" y="0"/>
+                      <a:ext cx="1733550" cy="1476375"/>
+                    </a:xfrm>
+                    <a:prstGeom prst="rect">
+                      <a:avLst/>
+                    </a:prstGeom>
+                  </pic:spPr>
+                </pic:pic>
+              </a:graphicData>
+            </a:graphic>
+          </wp:inline>
+        </w:drawing>
+      </w:r>
+      <w:r>
+        <w:rPr>
+          <w:noProof/>
+        </w:rPr>
+        <w:t xml:space="preserve"> </w:t>
+      </w:r>
+      <w:r>
+        <w:rPr>
+          <w:noProof/>
+        </w:rPr>
+        <w:drawing>
+          <wp:inline distT="0" distB="0" distL="0" distR="0" wp14:anchorId="4F5FA924" wp14:editId="23E8A438">
+            <wp:extent cx="2152650" cy="1809750"/>
+            <wp:effectExtent l="0" t="0" r="0" b="0"/>
+            <wp:docPr id="12" name="Picture 12"/>
+            <wp:cNvGraphicFramePr>
+              <a:graphicFrameLocks xmlns:a="http://schemas.openxmlformats.org/drawingml/2006/main" noChangeAspect="1"/>
+            </wp:cNvGraphicFramePr>
+            <a:graphic xmlns:a="http://schemas.openxmlformats.org/drawingml/2006/main">
+              <a:graphicData uri="http://schemas.openxmlformats.org/drawingml/2006/picture">
+                <pic:pic xmlns:pic="http://schemas.openxmlformats.org/drawingml/2006/picture">
+                  <pic:nvPicPr>
+                    <pic:cNvPr id="1" name=""/>
+                    <pic:cNvPicPr/>
+                  </pic:nvPicPr>
+                  <pic:blipFill>
+                    <a:blip r:embed="rId16"/>
+                    <a:stretch>
+                      <a:fillRect/>
+                    </a:stretch>
+                  </pic:blipFill>
+                  <pic:spPr>
+                    <a:xfrm>
+                      <a:off x="0" y="0"/>
+                      <a:ext cx="2152650" cy="1809750"/>
+                    </a:xfrm>
+                    <a:prstGeom prst="rect">
+                      <a:avLst/>
+                    </a:prstGeom>
+                  </pic:spPr>
+                </pic:pic>
+              </a:graphicData>
+            </a:graphic>
+          </wp:inline>
+        </w:drawing>
+      </w:r>
+      <w:r>
+        <w:rPr>
+          <w:noProof/>
+        </w:rPr>
+        <w:t xml:space="preserve"> </w:t>
+      </w:r>
+      <w:r>
+        <w:rPr>
+          <w:noProof/>
+        </w:rPr>
+        <w:drawing>
+          <wp:inline distT="0" distB="0" distL="0" distR="0" wp14:anchorId="70FB1610" wp14:editId="6B8A691C">
+            <wp:extent cx="2762250" cy="2352675"/>
+            <wp:effectExtent l="0" t="0" r="0" b="9525"/>
+            <wp:docPr id="13" name="Picture 13"/>
+            <wp:cNvGraphicFramePr>
+              <a:graphicFrameLocks xmlns:a="http://schemas.openxmlformats.org/drawingml/2006/main" noChangeAspect="1"/>
+            </wp:cNvGraphicFramePr>
+            <a:graphic xmlns:a="http://schemas.openxmlformats.org/drawingml/2006/main">
+              <a:graphicData uri="http://schemas.openxmlformats.org/drawingml/2006/picture">
+                <pic:pic xmlns:pic="http://schemas.openxmlformats.org/drawingml/2006/picture">
+                  <pic:nvPicPr>
+                    <pic:cNvPr id="1" name=""/>
+                    <pic:cNvPicPr/>
+                  </pic:nvPicPr>
+                  <pic:blipFill>
+                    <a:blip r:embed="rId17"/>
+                    <a:stretch>
+                      <a:fillRect/>
+                    </a:stretch>
+                  </pic:blipFill>
+                  <pic:spPr>
+                    <a:xfrm>
+                      <a:off x="0" y="0"/>
+                      <a:ext cx="2762250" cy="2352675"/>
+                    </a:xfrm>
+                    <a:prstGeom prst="rect">
+                      <a:avLst/>
+                    </a:prstGeom>
+                  </pic:spPr>
+                </pic:pic>
+              </a:graphicData>
+            </a:graphic>
+          </wp:inline>
+        </w:drawing>
+      </w:r>
+      <w:bookmarkStart w:id="0" w:name="_GoBack"/>
+      <w:bookmarkEnd w:id="0"/>
+    </w:p>
     <w:p>
       <w:r>
         <w:rPr>
@@ -1399,7 +1672,7 @@
                     <pic:cNvPicPr/>
                   </pic:nvPicPr>
                   <pic:blipFill>
-                    <a:blip r:embed="rId12"/>
+                    <a:blip r:embed="rId18"/>
                     <a:stretch>
                       <a:fillRect/>
                     </a:stretch>
@@ -1441,7 +1714,7 @@
                     <pic:cNvPicPr/>
                   </pic:nvPicPr>
                   <pic:blipFill>
-                    <a:blip r:embed="rId13"/>
+                    <a:blip r:embed="rId19"/>
                     <a:stretch>
                       <a:fillRect/>
                     </a:stretch>
@@ -1485,7 +1758,7 @@
                     <pic:cNvPicPr/>
                   </pic:nvPicPr>
                   <pic:blipFill>
-                    <a:blip r:embed="rId14"/>
+                    <a:blip r:embed="rId20"/>
                     <a:stretch>
                       <a:fillRect/>
                     </a:stretch>
@@ -1527,7 +1800,7 @@
                     <pic:cNvPicPr/>
                   </pic:nvPicPr>
                   <pic:blipFill>
-                    <a:blip r:embed="rId15"/>
+                    <a:blip r:embed="rId21"/>
                     <a:stretch>
                       <a:fillRect/>
                     </a:stretch>
@@ -1556,12 +1829,12 @@
     <w:p/>
     <w:p/>
     <w:sectPr>
-      <w:headerReference w:type="even" r:id="rId16"/>
-      <w:headerReference w:type="default" r:id="rId17"/>
-      <w:footerReference w:type="even" r:id="rId18"/>
-      <w:footerReference w:type="default" r:id="rId19"/>
-      <w:headerReference w:type="first" r:id="rId20"/>
-      <w:footerReference w:type="first" r:id="rId21"/>
+      <w:headerReference w:type="even" r:id="rId22"/>
+      <w:headerReference w:type="default" r:id="rId23"/>
+      <w:footerReference w:type="even" r:id="rId24"/>
+      <w:footerReference w:type="default" r:id="rId25"/>
+      <w:headerReference w:type="first" r:id="rId26"/>
+      <w:footerReference w:type="first" r:id="rId27"/>
       <w:pgSz w:w="12240" w:h="15840"/>
       <w:pgMar w:top="1335" w:right="1021" w:bottom="1021" w:left="1021" w:header="720" w:footer="720" w:gutter="0"/>
       <w:cols w:space="720"/>
@@ -3605,8 +3878,8 @@
     <w:compatSetting w:name="useWord2013TrackBottomHyphenation" w:uri="http://schemas.microsoft.com/office/word" w:val="0"/>
   </w:compat>
   <w:rsids>
-    <w:rsidRoot w:val="009F7283"/>
-    <w:rsid w:val="009F7283"/>
+    <w:rsidRoot w:val="00822946"/>
+    <w:rsid w:val="00822946"/>
   </w:rsids>
   <m:mathPr>
     <m:mathFont m:val="Cambria Math"/>

</xml_diff>